<commit_message>
added node doc dirty
</commit_message>
<xml_diff>
--- a/common/docs/arch/node.docx
+++ b/common/docs/arch/node.docx
@@ -67,18 +67,7 @@
       </w:pPr>
       <w:r>
         <w:rPr/>
-        <w:t>node</w:t>
-      </w:r>
-      <w:r>
-        <w:rPr/>
-        <w:t xml:space="preserve"> </w:t>
-      </w:r>
-      <w:r>
-        <w:rPr/>
-        <w:t>agent</w:t>
-      </w:r>
-      <w:r>
-        <w:rPr/>
+        <w:t>node agent</w:t>
         <w:tab/>
         <w:t>2</w:t>
       </w:r>
@@ -94,9 +83,6 @@
       <w:r>
         <w:rPr/>
         <w:t>Provisioning Interface</w:t>
-      </w:r>
-      <w:r>
-        <w:rPr/>
         <w:tab/>
         <w:t>2</w:t>
       </w:r>
@@ -112,9 +98,6 @@
       <w:r>
         <w:rPr/>
         <w:t>Session Interface</w:t>
-      </w:r>
-      <w:r>
-        <w:rPr/>
         <w:tab/>
         <w:t>3</w:t>
       </w:r>
@@ -251,31 +234,7 @@
       </w:pPr>
       <w:r>
         <w:rPr/>
-        <w:t xml:space="preserve">The </w:t>
-      </w:r>
-      <w:r>
-        <w:rPr/>
-        <w:t>node agent</w:t>
-      </w:r>
-      <w:r>
-        <w:rPr/>
-        <w:t xml:space="preserve"> server’s free body diagram above shows </w:t>
-      </w:r>
-      <w:r>
-        <w:rPr/>
-        <w:t>2 (1 external and 1 internal)</w:t>
-      </w:r>
-      <w:r>
-        <w:rPr/>
-        <w:t xml:space="preserve"> interfaces. The rest of the API section for the </w:t>
-      </w:r>
-      <w:r>
-        <w:rPr/>
-        <w:t>node agent</w:t>
-      </w:r>
-      <w:r>
-        <w:rPr/>
-        <w:t xml:space="preserve"> server will conform to this view.</w:t>
+        <w:t>The node agent server’s diagram above shows 2 (1 external and 1 internal) interfaces. The rest of the API section for the node agent server will conform to this view.</w:t>
       </w:r>
     </w:p>
     <w:p>
@@ -364,15 +323,7 @@
       </w:pPr>
       <w:r>
         <w:rPr/>
-        <w:t xml:space="preserve">The following operations need to be </w:t>
-      </w:r>
-      <w:r>
-        <w:rPr/>
-        <w:t>handled</w:t>
-      </w:r>
-      <w:r>
-        <w:rPr/>
-        <w:t xml:space="preserve"> on the node:</w:t>
+        <w:t>The following operations need to be handled on the node:</w:t>
       </w:r>
     </w:p>
     <w:tbl>
@@ -395,9 +346,9 @@
         </w:tblCellMar>
       </w:tblPr>
       <w:tblGrid>
-        <w:gridCol w:w="1808"/>
+        <w:gridCol w:w="1807"/>
         <w:gridCol w:w="1887"/>
-        <w:gridCol w:w="4777"/>
+        <w:gridCol w:w="4778"/>
       </w:tblGrid>
       <w:tr>
         <w:trPr>
@@ -405,7 +356,7 @@
         </w:trPr>
         <w:tc>
           <w:tcPr>
-            <w:tcW w:w="1808" w:type="dxa"/>
+            <w:tcW w:w="1807" w:type="dxa"/>
             <w:tcBorders>
               <w:top w:val="single" w:sz="8" w:space="0" w:color="C0504D"/>
               <w:left w:val="nil"/>
@@ -414,7 +365,7 @@
               <w:right w:val="nil"/>
               <w:insideV w:val="nil"/>
             </w:tcBorders>
-            <w:shd w:fill="auto" w:val="clear"/>
+            <w:shd w:fill="FFFFFF" w:val="clear"/>
           </w:tcPr>
           <w:p>
             <w:pPr>
@@ -449,7 +400,7 @@
               <w:right w:val="nil"/>
               <w:insideV w:val="nil"/>
             </w:tcBorders>
-            <w:shd w:fill="auto" w:val="clear"/>
+            <w:shd w:fill="FFFFFF" w:val="clear"/>
           </w:tcPr>
           <w:p>
             <w:pPr>
@@ -475,7 +426,7 @@
         </w:tc>
         <w:tc>
           <w:tcPr>
-            <w:tcW w:w="4777" w:type="dxa"/>
+            <w:tcW w:w="4778" w:type="dxa"/>
             <w:tcBorders>
               <w:top w:val="single" w:sz="8" w:space="0" w:color="C0504D"/>
               <w:left w:val="nil"/>
@@ -484,7 +435,7 @@
               <w:right w:val="nil"/>
               <w:insideV w:val="nil"/>
             </w:tcBorders>
-            <w:shd w:fill="auto" w:val="clear"/>
+            <w:shd w:fill="FFFFFF" w:val="clear"/>
           </w:tcPr>
           <w:p>
             <w:pPr>
@@ -515,7 +466,7 @@
         </w:trPr>
         <w:tc>
           <w:tcPr>
-            <w:tcW w:w="1808" w:type="dxa"/>
+            <w:tcW w:w="1807" w:type="dxa"/>
             <w:tcBorders>
               <w:top w:val="nil"/>
               <w:left w:val="nil"/>
@@ -579,7 +530,7 @@
         </w:tc>
         <w:tc>
           <w:tcPr>
-            <w:tcW w:w="4777" w:type="dxa"/>
+            <w:tcW w:w="4778" w:type="dxa"/>
             <w:tcBorders>
               <w:top w:val="nil"/>
               <w:left w:val="nil"/>
@@ -613,7 +564,7 @@
         </w:trPr>
         <w:tc>
           <w:tcPr>
-            <w:tcW w:w="1808" w:type="dxa"/>
+            <w:tcW w:w="1807" w:type="dxa"/>
             <w:tcBorders>
               <w:top w:val="nil"/>
               <w:left w:val="nil"/>
@@ -622,7 +573,7 @@
               <w:right w:val="nil"/>
               <w:insideV w:val="nil"/>
             </w:tcBorders>
-            <w:shd w:fill="auto" w:val="clear"/>
+            <w:shd w:fill="FFFFFF" w:val="clear"/>
           </w:tcPr>
           <w:p>
             <w:pPr>
@@ -657,7 +608,7 @@
               <w:right w:val="nil"/>
               <w:insideV w:val="nil"/>
             </w:tcBorders>
-            <w:shd w:fill="auto" w:val="clear"/>
+            <w:shd w:fill="FFFFFF" w:val="clear"/>
           </w:tcPr>
           <w:p>
             <w:pPr>
@@ -677,7 +628,7 @@
         </w:tc>
         <w:tc>
           <w:tcPr>
-            <w:tcW w:w="4777" w:type="dxa"/>
+            <w:tcW w:w="4778" w:type="dxa"/>
             <w:tcBorders>
               <w:top w:val="nil"/>
               <w:left w:val="nil"/>
@@ -686,7 +637,7 @@
               <w:right w:val="nil"/>
               <w:insideV w:val="nil"/>
             </w:tcBorders>
-            <w:shd w:fill="auto" w:val="clear"/>
+            <w:shd w:fill="FFFFFF" w:val="clear"/>
           </w:tcPr>
           <w:p>
             <w:pPr>
@@ -711,7 +662,7 @@
         </w:trPr>
         <w:tc>
           <w:tcPr>
-            <w:tcW w:w="1808" w:type="dxa"/>
+            <w:tcW w:w="1807" w:type="dxa"/>
             <w:tcBorders>
               <w:top w:val="nil"/>
               <w:left w:val="nil"/>
@@ -775,7 +726,7 @@
         </w:tc>
         <w:tc>
           <w:tcPr>
-            <w:tcW w:w="4777" w:type="dxa"/>
+            <w:tcW w:w="4778" w:type="dxa"/>
             <w:tcBorders>
               <w:top w:val="nil"/>
               <w:left w:val="nil"/>
@@ -809,7 +760,7 @@
         </w:trPr>
         <w:tc>
           <w:tcPr>
-            <w:tcW w:w="1808" w:type="dxa"/>
+            <w:tcW w:w="1807" w:type="dxa"/>
             <w:tcBorders>
               <w:top w:val="nil"/>
               <w:left w:val="nil"/>
@@ -818,7 +769,7 @@
               <w:right w:val="nil"/>
               <w:insideV w:val="nil"/>
             </w:tcBorders>
-            <w:shd w:fill="auto" w:val="clear"/>
+            <w:shd w:fill="FFFFFF" w:val="clear"/>
           </w:tcPr>
           <w:p>
             <w:pPr>
@@ -853,7 +804,7 @@
               <w:right w:val="nil"/>
               <w:insideV w:val="nil"/>
             </w:tcBorders>
-            <w:shd w:fill="auto" w:val="clear"/>
+            <w:shd w:fill="FFFFFF" w:val="clear"/>
           </w:tcPr>
           <w:p>
             <w:pPr>
@@ -873,7 +824,7 @@
         </w:tc>
         <w:tc>
           <w:tcPr>
-            <w:tcW w:w="4777" w:type="dxa"/>
+            <w:tcW w:w="4778" w:type="dxa"/>
             <w:tcBorders>
               <w:top w:val="nil"/>
               <w:left w:val="nil"/>
@@ -882,7 +833,7 @@
               <w:right w:val="nil"/>
               <w:insideV w:val="nil"/>
             </w:tcBorders>
-            <w:shd w:fill="auto" w:val="clear"/>
+            <w:shd w:fill="FFFFFF" w:val="clear"/>
           </w:tcPr>
           <w:p>
             <w:pPr>
@@ -907,7 +858,7 @@
         </w:trPr>
         <w:tc>
           <w:tcPr>
-            <w:tcW w:w="1808" w:type="dxa"/>
+            <w:tcW w:w="1807" w:type="dxa"/>
             <w:tcBorders>
               <w:top w:val="nil"/>
               <w:left w:val="nil"/>
@@ -971,7 +922,7 @@
         </w:tc>
         <w:tc>
           <w:tcPr>
-            <w:tcW w:w="4777" w:type="dxa"/>
+            <w:tcW w:w="4778" w:type="dxa"/>
             <w:tcBorders>
               <w:top w:val="nil"/>
               <w:left w:val="nil"/>
@@ -1013,7 +964,7 @@
         </w:trPr>
         <w:tc>
           <w:tcPr>
-            <w:tcW w:w="1808" w:type="dxa"/>
+            <w:tcW w:w="1807" w:type="dxa"/>
             <w:tcBorders>
               <w:top w:val="nil"/>
               <w:left w:val="nil"/>
@@ -1022,7 +973,7 @@
               <w:right w:val="nil"/>
               <w:insideV w:val="nil"/>
             </w:tcBorders>
-            <w:shd w:fill="auto" w:val="clear"/>
+            <w:shd w:fill="FFFFFF" w:val="clear"/>
           </w:tcPr>
           <w:p>
             <w:pPr>
@@ -1057,7 +1008,7 @@
               <w:right w:val="nil"/>
               <w:insideV w:val="nil"/>
             </w:tcBorders>
-            <w:shd w:fill="auto" w:val="clear"/>
+            <w:shd w:fill="FFFFFF" w:val="clear"/>
           </w:tcPr>
           <w:p>
             <w:pPr>
@@ -1077,7 +1028,7 @@
         </w:tc>
         <w:tc>
           <w:tcPr>
-            <w:tcW w:w="4777" w:type="dxa"/>
+            <w:tcW w:w="4778" w:type="dxa"/>
             <w:tcBorders>
               <w:top w:val="nil"/>
               <w:left w:val="nil"/>
@@ -1086,7 +1037,7 @@
               <w:right w:val="nil"/>
               <w:insideV w:val="nil"/>
             </w:tcBorders>
-            <w:shd w:fill="auto" w:val="clear"/>
+            <w:shd w:fill="FFFFFF" w:val="clear"/>
           </w:tcPr>
           <w:p>
             <w:pPr>
@@ -1183,9 +1134,9 @@
         </w:tblCellMar>
       </w:tblPr>
       <w:tblGrid>
-        <w:gridCol w:w="1808"/>
+        <w:gridCol w:w="1807"/>
         <w:gridCol w:w="1887"/>
-        <w:gridCol w:w="4777"/>
+        <w:gridCol w:w="4778"/>
       </w:tblGrid>
       <w:tr>
         <w:trPr>
@@ -1193,7 +1144,7 @@
         </w:trPr>
         <w:tc>
           <w:tcPr>
-            <w:tcW w:w="1808" w:type="dxa"/>
+            <w:tcW w:w="1807" w:type="dxa"/>
             <w:tcBorders>
               <w:top w:val="single" w:sz="8" w:space="0" w:color="C0504D"/>
               <w:left w:val="nil"/>
@@ -1202,7 +1153,7 @@
               <w:right w:val="nil"/>
               <w:insideV w:val="nil"/>
             </w:tcBorders>
-            <w:shd w:fill="auto" w:val="clear"/>
+            <w:shd w:fill="FFFFFF" w:val="clear"/>
           </w:tcPr>
           <w:p>
             <w:pPr>
@@ -1237,7 +1188,7 @@
               <w:right w:val="nil"/>
               <w:insideV w:val="nil"/>
             </w:tcBorders>
-            <w:shd w:fill="auto" w:val="clear"/>
+            <w:shd w:fill="FFFFFF" w:val="clear"/>
           </w:tcPr>
           <w:p>
             <w:pPr>
@@ -1263,7 +1214,7 @@
         </w:tc>
         <w:tc>
           <w:tcPr>
-            <w:tcW w:w="4777" w:type="dxa"/>
+            <w:tcW w:w="4778" w:type="dxa"/>
             <w:tcBorders>
               <w:top w:val="single" w:sz="8" w:space="0" w:color="C0504D"/>
               <w:left w:val="nil"/>
@@ -1272,7 +1223,7 @@
               <w:right w:val="nil"/>
               <w:insideV w:val="nil"/>
             </w:tcBorders>
-            <w:shd w:fill="auto" w:val="clear"/>
+            <w:shd w:fill="FFFFFF" w:val="clear"/>
           </w:tcPr>
           <w:p>
             <w:pPr>
@@ -1303,7 +1254,7 @@
         </w:trPr>
         <w:tc>
           <w:tcPr>
-            <w:tcW w:w="1808" w:type="dxa"/>
+            <w:tcW w:w="1807" w:type="dxa"/>
             <w:tcBorders>
               <w:top w:val="nil"/>
               <w:left w:val="nil"/>
@@ -1367,7 +1318,7 @@
         </w:tc>
         <w:tc>
           <w:tcPr>
-            <w:tcW w:w="4777" w:type="dxa"/>
+            <w:tcW w:w="4778" w:type="dxa"/>
             <w:tcBorders>
               <w:top w:val="nil"/>
               <w:left w:val="nil"/>
@@ -1401,7 +1352,7 @@
         </w:trPr>
         <w:tc>
           <w:tcPr>
-            <w:tcW w:w="1808" w:type="dxa"/>
+            <w:tcW w:w="1807" w:type="dxa"/>
             <w:tcBorders>
               <w:top w:val="nil"/>
               <w:left w:val="nil"/>
@@ -1410,7 +1361,7 @@
               <w:right w:val="nil"/>
               <w:insideV w:val="nil"/>
             </w:tcBorders>
-            <w:shd w:fill="auto" w:val="clear"/>
+            <w:shd w:fill="FFFFFF" w:val="clear"/>
           </w:tcPr>
           <w:p>
             <w:pPr>
@@ -1445,7 +1396,7 @@
               <w:right w:val="nil"/>
               <w:insideV w:val="nil"/>
             </w:tcBorders>
-            <w:shd w:fill="auto" w:val="clear"/>
+            <w:shd w:fill="FFFFFF" w:val="clear"/>
           </w:tcPr>
           <w:p>
             <w:pPr>
@@ -1465,7 +1416,7 @@
         </w:tc>
         <w:tc>
           <w:tcPr>
-            <w:tcW w:w="4777" w:type="dxa"/>
+            <w:tcW w:w="4778" w:type="dxa"/>
             <w:tcBorders>
               <w:top w:val="nil"/>
               <w:left w:val="nil"/>
@@ -1474,7 +1425,7 @@
               <w:right w:val="nil"/>
               <w:insideV w:val="nil"/>
             </w:tcBorders>
-            <w:shd w:fill="auto" w:val="clear"/>
+            <w:shd w:fill="FFFFFF" w:val="clear"/>
           </w:tcPr>
           <w:p>
             <w:pPr>
@@ -1499,7 +1450,7 @@
         </w:trPr>
         <w:tc>
           <w:tcPr>
-            <w:tcW w:w="1808" w:type="dxa"/>
+            <w:tcW w:w="1807" w:type="dxa"/>
             <w:tcBorders>
               <w:top w:val="nil"/>
               <w:left w:val="nil"/>
@@ -1563,7 +1514,7 @@
         </w:tc>
         <w:tc>
           <w:tcPr>
-            <w:tcW w:w="4777" w:type="dxa"/>
+            <w:tcW w:w="4778" w:type="dxa"/>
             <w:tcBorders>
               <w:top w:val="nil"/>
               <w:left w:val="nil"/>
@@ -1770,9 +1721,9 @@
         </w:tblCellMar>
       </w:tblPr>
       <w:tblGrid>
-        <w:gridCol w:w="1808"/>
+        <w:gridCol w:w="1807"/>
         <w:gridCol w:w="1887"/>
-        <w:gridCol w:w="4777"/>
+        <w:gridCol w:w="4778"/>
       </w:tblGrid>
       <w:tr>
         <w:trPr>
@@ -1780,7 +1731,7 @@
         </w:trPr>
         <w:tc>
           <w:tcPr>
-            <w:tcW w:w="1808" w:type="dxa"/>
+            <w:tcW w:w="1807" w:type="dxa"/>
             <w:tcBorders>
               <w:top w:val="single" w:sz="8" w:space="0" w:color="C0504D"/>
               <w:left w:val="nil"/>
@@ -1789,7 +1740,7 @@
               <w:right w:val="nil"/>
               <w:insideV w:val="nil"/>
             </w:tcBorders>
-            <w:shd w:fill="auto" w:val="clear"/>
+            <w:shd w:fill="FFFFFF" w:val="clear"/>
           </w:tcPr>
           <w:p>
             <w:pPr>
@@ -1824,7 +1775,7 @@
               <w:right w:val="nil"/>
               <w:insideV w:val="nil"/>
             </w:tcBorders>
-            <w:shd w:fill="auto" w:val="clear"/>
+            <w:shd w:fill="FFFFFF" w:val="clear"/>
           </w:tcPr>
           <w:p>
             <w:pPr>
@@ -1850,7 +1801,7 @@
         </w:tc>
         <w:tc>
           <w:tcPr>
-            <w:tcW w:w="4777" w:type="dxa"/>
+            <w:tcW w:w="4778" w:type="dxa"/>
             <w:tcBorders>
               <w:top w:val="single" w:sz="8" w:space="0" w:color="C0504D"/>
               <w:left w:val="nil"/>
@@ -1859,7 +1810,7 @@
               <w:right w:val="nil"/>
               <w:insideV w:val="nil"/>
             </w:tcBorders>
-            <w:shd w:fill="auto" w:val="clear"/>
+            <w:shd w:fill="FFFFFF" w:val="clear"/>
           </w:tcPr>
           <w:p>
             <w:pPr>
@@ -1890,7 +1841,7 @@
         </w:trPr>
         <w:tc>
           <w:tcPr>
-            <w:tcW w:w="1808" w:type="dxa"/>
+            <w:tcW w:w="1807" w:type="dxa"/>
             <w:tcBorders>
               <w:top w:val="nil"/>
               <w:left w:val="nil"/>
@@ -1954,7 +1905,7 @@
         </w:tc>
         <w:tc>
           <w:tcPr>
-            <w:tcW w:w="4777" w:type="dxa"/>
+            <w:tcW w:w="4778" w:type="dxa"/>
             <w:tcBorders>
               <w:top w:val="nil"/>
               <w:left w:val="nil"/>
@@ -1996,7 +1947,7 @@
         </w:trPr>
         <w:tc>
           <w:tcPr>
-            <w:tcW w:w="1808" w:type="dxa"/>
+            <w:tcW w:w="1807" w:type="dxa"/>
             <w:tcBorders>
               <w:top w:val="nil"/>
               <w:left w:val="nil"/>
@@ -2005,7 +1956,7 @@
               <w:right w:val="nil"/>
               <w:insideV w:val="nil"/>
             </w:tcBorders>
-            <w:shd w:fill="auto" w:val="clear"/>
+            <w:shd w:fill="FFFFFF" w:val="clear"/>
           </w:tcPr>
           <w:p>
             <w:pPr>
@@ -2040,7 +1991,7 @@
               <w:right w:val="nil"/>
               <w:insideV w:val="nil"/>
             </w:tcBorders>
-            <w:shd w:fill="auto" w:val="clear"/>
+            <w:shd w:fill="FFFFFF" w:val="clear"/>
           </w:tcPr>
           <w:p>
             <w:pPr>
@@ -2060,7 +2011,7 @@
         </w:tc>
         <w:tc>
           <w:tcPr>
-            <w:tcW w:w="4777" w:type="dxa"/>
+            <w:tcW w:w="4778" w:type="dxa"/>
             <w:tcBorders>
               <w:top w:val="nil"/>
               <w:left w:val="nil"/>
@@ -2069,7 +2020,7 @@
               <w:right w:val="nil"/>
               <w:insideV w:val="nil"/>
             </w:tcBorders>
-            <w:shd w:fill="auto" w:val="clear"/>
+            <w:shd w:fill="FFFFFF" w:val="clear"/>
           </w:tcPr>
           <w:p>
             <w:pPr>
@@ -2100,7 +2051,7 @@
         </w:trPr>
         <w:tc>
           <w:tcPr>
-            <w:tcW w:w="1808" w:type="dxa"/>
+            <w:tcW w:w="1807" w:type="dxa"/>
             <w:tcBorders>
               <w:top w:val="nil"/>
               <w:left w:val="nil"/>
@@ -2164,7 +2115,7 @@
         </w:tc>
         <w:tc>
           <w:tcPr>
-            <w:tcW w:w="4777" w:type="dxa"/>
+            <w:tcW w:w="4778" w:type="dxa"/>
             <w:tcBorders>
               <w:top w:val="nil"/>
               <w:left w:val="nil"/>
@@ -2198,7 +2149,7 @@
         </w:trPr>
         <w:tc>
           <w:tcPr>
-            <w:tcW w:w="1808" w:type="dxa"/>
+            <w:tcW w:w="1807" w:type="dxa"/>
             <w:tcBorders>
               <w:top w:val="nil"/>
               <w:left w:val="nil"/>
@@ -2207,7 +2158,7 @@
               <w:right w:val="nil"/>
               <w:insideV w:val="nil"/>
             </w:tcBorders>
-            <w:shd w:fill="auto" w:val="clear"/>
+            <w:shd w:fill="FFFFFF" w:val="clear"/>
           </w:tcPr>
           <w:p>
             <w:pPr>
@@ -2242,7 +2193,7 @@
               <w:right w:val="nil"/>
               <w:insideV w:val="nil"/>
             </w:tcBorders>
-            <w:shd w:fill="auto" w:val="clear"/>
+            <w:shd w:fill="FFFFFF" w:val="clear"/>
           </w:tcPr>
           <w:p>
             <w:pPr>
@@ -2262,7 +2213,7 @@
         </w:tc>
         <w:tc>
           <w:tcPr>
-            <w:tcW w:w="4777" w:type="dxa"/>
+            <w:tcW w:w="4778" w:type="dxa"/>
             <w:tcBorders>
               <w:top w:val="nil"/>
               <w:left w:val="nil"/>
@@ -2271,7 +2222,7 @@
               <w:right w:val="nil"/>
               <w:insideV w:val="nil"/>
             </w:tcBorders>
-            <w:shd w:fill="auto" w:val="clear"/>
+            <w:shd w:fill="FFFFFF" w:val="clear"/>
           </w:tcPr>
           <w:p>
             <w:pPr>
@@ -2331,6 +2282,11 @@
     <w:p>
       <w:pPr>
         <w:pStyle w:val="Normal"/>
+        <w:widowControl/>
+        <w:suppressAutoHyphens w:val="true"/>
+        <w:bidi w:val="0"/>
+        <w:spacing w:lineRule="auto" w:line="252" w:before="0" w:after="200"/>
+        <w:jc w:val="left"/>
         <w:rPr/>
       </w:pPr>
       <w:r>
@@ -2338,9 +2294,6 @@
         <w:t>The Provisioning server ought to maintain the following data sets, in fast as well as persistent storage:</w:t>
         <w:tab/>
         <w:tab/>
-      </w:r>
-      <w:r>
-        <w:rPr/>
         <w:t>NOTHING?</w:t>
       </w:r>
     </w:p>
@@ -2363,7 +2316,6 @@
 <w:hdr xmlns:o="urn:schemas-microsoft-com:office:office" xmlns:r="http://schemas.openxmlformats.org/officeDocument/2006/relationships" xmlns:v="urn:schemas-microsoft-com:vml" xmlns:w="http://schemas.openxmlformats.org/wordprocessingml/2006/main" xmlns:w10="urn:schemas-microsoft-com:office:word" xmlns:wp="http://schemas.openxmlformats.org/drawingml/2006/wordprocessingDrawing">
   <w:tbl>
     <w:tblPr>
-      <w:tblW w:w="8312" w:type="dxa"/>
       <w:jc w:val="left"/>
       <w:tblInd w:w="0" w:type="dxa"/>
       <w:tblBorders>
@@ -2382,8 +2334,8 @@
       </w:tblCellMar>
     </w:tblPr>
     <w:tblGrid>
-      <w:gridCol w:w="411"/>
-      <w:gridCol w:w="7900"/>
+      <w:gridCol w:w="410"/>
+      <w:gridCol w:w="7901"/>
     </w:tblGrid>
     <w:tr>
       <w:trPr>
@@ -2391,7 +2343,7 @@
       </w:trPr>
       <w:tc>
         <w:tcPr>
-          <w:tcW w:w="411" w:type="dxa"/>
+          <w:tcW w:w="410" w:type="dxa"/>
           <w:tcBorders>
             <w:top w:val="nil"/>
             <w:left w:val="nil"/>
@@ -2429,7 +2381,7 @@
       </w:tc>
       <w:tc>
         <w:tcPr>
-          <w:tcW w:w="7900" w:type="dxa"/>
+          <w:tcW w:w="7901" w:type="dxa"/>
           <w:tcBorders>
             <w:top w:val="nil"/>
             <w:left w:val="nil"/>
@@ -2438,7 +2390,7 @@
             <w:right w:val="nil"/>
             <w:insideV w:val="nil"/>
           </w:tcBorders>
-          <w:shd w:fill="auto" w:val="clear"/>
+          <w:shd w:fill="FFFFFF" w:val="clear"/>
           <w:vAlign w:val="bottom"/>
         </w:tcPr>
         <w:p>

</xml_diff>